<commit_message>
added image trace and live paint key points
</commit_message>
<xml_diff>
--- a/notes.docx
+++ b/notes.docx
@@ -11,23 +11,7 @@
     </w:p>
     <w:p>
       <w:r>
-        <w:t xml:space="preserve">Select </w:t>
-      </w:r>
-      <w:proofErr w:type="spellStart"/>
-      <w:r>
-        <w:t>artboard</w:t>
-      </w:r>
-      <w:proofErr w:type="spellEnd"/>
-      <w:r>
-        <w:t xml:space="preserve"> setting and double click on your object to make </w:t>
-      </w:r>
-      <w:proofErr w:type="spellStart"/>
-      <w:r>
-        <w:t>artboard</w:t>
-      </w:r>
-      <w:proofErr w:type="spellEnd"/>
-      <w:r>
-        <w:t xml:space="preserve"> of your object size -&gt; Then </w:t>
+        <w:t xml:space="preserve">Select artboard setting and double click on your object to make artboard of your object size -&gt; Then </w:t>
       </w:r>
       <w:r>
         <w:t>go to object and select pixel perfect and then save</w:t>
@@ -41,13 +25,8 @@
     </w:p>
     <w:p>
       <w:r>
-        <w:t xml:space="preserve">Unite, merge, intersection, trim </w:t>
-      </w:r>
-      <w:proofErr w:type="spellStart"/>
-      <w:r>
-        <w:t>etc</w:t>
-      </w:r>
-      <w:proofErr w:type="spellEnd"/>
+        <w:t>Unite, merge, intersection, trim etc</w:t>
+      </w:r>
     </w:p>
     <w:p/>
     <w:p>
@@ -65,23 +44,7 @@
     </w:p>
     <w:p>
       <w:r>
-        <w:t xml:space="preserve">Also go to pathfinder -&gt; select </w:t>
-      </w:r>
-      <w:proofErr w:type="spellStart"/>
-      <w:r>
-        <w:t>obeject</w:t>
-      </w:r>
-      <w:proofErr w:type="spellEnd"/>
-      <w:r>
-        <w:t xml:space="preserve"> -&gt; and then select </w:t>
-      </w:r>
-      <w:proofErr w:type="spellStart"/>
-      <w:r>
-        <w:t>trime</w:t>
-      </w:r>
-      <w:proofErr w:type="spellEnd"/>
-      <w:r>
-        <w:t xml:space="preserve"> to remove extra outlines -&gt; merge to maintain same color</w:t>
+        <w:t>Also go to pathfinder -&gt; select obeject -&gt; and then select trime to remove extra outlines -&gt; merge to maintain same color</w:t>
       </w:r>
     </w:p>
     <w:p/>
@@ -154,26 +117,14 @@
     </w:p>
     <w:p>
       <w:r>
-        <w:t xml:space="preserve">It is used to write customized </w:t>
-      </w:r>
-      <w:proofErr w:type="spellStart"/>
-      <w:proofErr w:type="gramStart"/>
-      <w:r>
-        <w:t>tex</w:t>
-      </w:r>
-      <w:proofErr w:type="spellEnd"/>
-      <w:proofErr w:type="gramEnd"/>
-    </w:p>
-    <w:p/>
-    <w:p>
-      <w:r>
-        <w:t xml:space="preserve">Select text -&gt; then write something -&gt; ctrl + T for formatting -&gt; then go to object -&gt; envelop distort -&gt; wrap -&gt; and select style like arc </w:t>
-      </w:r>
-      <w:proofErr w:type="spellStart"/>
-      <w:r>
-        <w:t>etc</w:t>
-      </w:r>
-      <w:proofErr w:type="spellEnd"/>
+        <w:t>It is used to write customized tex</w:t>
+      </w:r>
+    </w:p>
+    <w:p/>
+    <w:p>
+      <w:r>
+        <w:t>Select text -&gt; then write something -&gt; ctrl + T for formatting -&gt; then go to object -&gt; envelop distort -&gt; wrap -&gt; and select style like arc etc</w:t>
+      </w:r>
     </w:p>
     <w:p/>
     <w:p>
@@ -229,15 +180,7 @@
     </w:p>
     <w:p>
       <w:r>
-        <w:t xml:space="preserve">Ctrl shift </w:t>
-      </w:r>
-      <w:proofErr w:type="spellStart"/>
-      <w:r>
-        <w:t>i</w:t>
-      </w:r>
-      <w:proofErr w:type="spellEnd"/>
-      <w:r>
-        <w:t xml:space="preserve"> to close it</w:t>
+        <w:t>Ctrl shift i to close it</w:t>
       </w:r>
     </w:p>
     <w:p>
@@ -266,11 +209,121 @@
     <w:p>
       <w:r>
         <w:t>Make any object, then go to effect -&gt; 3d -&gt; extrude and bevel</w:t>
+      </w:r>
+    </w:p>
+    <w:p/>
+    <w:p>
+      <w:r>
+        <w:t>Update Effect:</w:t>
+      </w:r>
+    </w:p>
+    <w:p>
+      <w:r>
+        <w:t>To update effect, don’t go to effect again. Instead of it, open appearance panel and click on effect their and update it</w:t>
+      </w:r>
+    </w:p>
+    <w:p/>
+    <w:p>
+      <w:r>
+        <w:t>Image Trace</w:t>
+      </w:r>
+      <w:r>
+        <w:t xml:space="preserve"> and Live Trace</w:t>
       </w:r>
       <w:bookmarkStart w:id="0" w:name="_GoBack"/>
       <w:bookmarkEnd w:id="0"/>
-    </w:p>
-    <w:p/>
+      <w:r>
+        <w:t>:</w:t>
+      </w:r>
+    </w:p>
+    <w:p>
+      <w:r>
+        <w:t>For high quality large image:</w:t>
+      </w:r>
+    </w:p>
+    <w:p>
+      <w:r>
+        <w:t>Place any image in illustrator and click on imageTrace, it will trace that image for you inform of vector</w:t>
+      </w:r>
+      <w:r>
+        <w:t xml:space="preserve">. </w:t>
+      </w:r>
+      <w:r>
+        <w:t>Now to remove image color, use magic wound tool, select that or respective color and then delete. If white color, then select ignore white</w:t>
+      </w:r>
+      <w:r>
+        <w:t xml:space="preserve"> </w:t>
+      </w:r>
+      <w:r>
+        <w:t>And then click expand on top to get anchor points and similar stuff</w:t>
+      </w:r>
+      <w:r>
+        <w:t xml:space="preserve">. Now we can change </w:t>
+      </w:r>
+      <w:r>
+        <w:t xml:space="preserve">stroke </w:t>
+      </w:r>
+      <w:r>
+        <w:t>color as per our requirement</w:t>
+      </w:r>
+      <w:r>
+        <w:t>. To change color</w:t>
+      </w:r>
+      <w:r>
+        <w:t xml:space="preserve"> fill</w:t>
+      </w:r>
+      <w:r>
+        <w:t>, we can use live paint.</w:t>
+      </w:r>
+      <w:r>
+        <w:t xml:space="preserve"> </w:t>
+      </w:r>
+      <w:r>
+        <w:t xml:space="preserve">When on live paint and require color picker, just press alt and select required color and then leave alt and then click on object to fill that picked color. </w:t>
+      </w:r>
+      <w:r>
+        <w:t>To remove or separate object, we can select whole object and then ungroup them, but this is possible after clicking on expand</w:t>
+      </w:r>
+      <w:r>
+        <w:t xml:space="preserve"> </w:t>
+      </w:r>
+    </w:p>
+    <w:p/>
+    <w:p>
+      <w:r>
+        <w:t>Live Paint:</w:t>
+      </w:r>
+    </w:p>
+    <w:p>
+      <w:r>
+        <w:t>It gives opportunity to fill color in different shapes. After selecting live paint, first click on object and then start filling color</w:t>
+      </w:r>
+    </w:p>
+    <w:p/>
+    <w:p>
+      <w:r>
+        <w:t>For low quality image:</w:t>
+      </w:r>
+    </w:p>
+    <w:p>
+      <w:r>
+        <w:t>Place image in illustrator, go to window-&gt;imagetrace -&gt; and then increase threshold until getting complete image and click on advance for minor detailing. After that press on expand at top and we get vector image. Now to remove image color, use magic wound tool, select that or respective color and then delete</w:t>
+      </w:r>
+      <w:r>
+        <w:t>. If white color, then select ignore white</w:t>
+      </w:r>
+    </w:p>
+    <w:p/>
+    <w:p>
+      <w:r>
+        <w:t>For color image:</w:t>
+      </w:r>
+    </w:p>
+    <w:p>
+      <w:r>
+        <w:t>Repeat same low quality image process, just select color or grayscale option from imagetrace panel</w:t>
+      </w:r>
+    </w:p>
     <w:p/>
     <w:sectPr>
       <w:pgSz w:w="12240" w:h="15840"/>

</xml_diff>